<commit_message>
Update Cahier des charges Projet I Shoes.docx
</commit_message>
<xml_diff>
--- a/Documentation/CDC/Cahier des charges Projet I Shoes.docx
+++ b/Documentation/CDC/Cahier des charges Projet I Shoes.docx
@@ -1,6 +1,6 @@
 
 <file path=word/document.xml><?xml version="1.0" encoding="utf-8"?>
-<w:document xmlns:wpc="http://schemas.microsoft.com/office/word/2010/wordprocessingCanvas" xmlns:cx="http://schemas.microsoft.com/office/drawing/2014/chartex" xmlns:cx1="http://schemas.microsoft.com/office/drawing/2015/9/8/chartex" xmlns:mc="http://schemas.openxmlformats.org/markup-compatibility/2006" xmlns:o="urn:schemas-microsoft-com:office:office" xmlns:r="http://schemas.openxmlformats.org/officeDocument/2006/relationships" xmlns:m="http://schemas.openxmlformats.org/officeDocument/2006/math" xmlns:v="urn:schemas-microsoft-com:vml" xmlns:wp14="http://schemas.microsoft.com/office/word/2010/wordprocessingDrawing" xmlns:wp="http://schemas.openxmlformats.org/drawingml/2006/wordprocessingDrawing" xmlns:w10="urn:schemas-microsoft-com:office:word" xmlns:w="http://schemas.openxmlformats.org/wordprocessingml/2006/main" xmlns:w14="http://schemas.microsoft.com/office/word/2010/wordml" xmlns:w15="http://schemas.microsoft.com/office/word/2012/wordml" xmlns:w16se="http://schemas.microsoft.com/office/word/2015/wordml/symex" xmlns:wpg="http://schemas.microsoft.com/office/word/2010/wordprocessingGroup" xmlns:wpi="http://schemas.microsoft.com/office/word/2010/wordprocessingInk" xmlns:wne="http://schemas.microsoft.com/office/word/2006/wordml" xmlns:wps="http://schemas.microsoft.com/office/word/2010/wordprocessingShape" mc:Ignorable="w14 w15 w16se wp14">
+<w:document xmlns:wpc="http://schemas.microsoft.com/office/word/2010/wordprocessingCanvas" xmlns:cx="http://schemas.microsoft.com/office/drawing/2014/chartex" xmlns:cx1="http://schemas.microsoft.com/office/drawing/2015/9/8/chartex" xmlns:cx2="http://schemas.microsoft.com/office/drawing/2015/10/21/chartex" xmlns:cx3="http://schemas.microsoft.com/office/drawing/2016/5/9/chartex" xmlns:cx4="http://schemas.microsoft.com/office/drawing/2016/5/10/chartex" xmlns:cx5="http://schemas.microsoft.com/office/drawing/2016/5/11/chartex" xmlns:cx6="http://schemas.microsoft.com/office/drawing/2016/5/12/chartex" xmlns:cx7="http://schemas.microsoft.com/office/drawing/2016/5/13/chartex" xmlns:cx8="http://schemas.microsoft.com/office/drawing/2016/5/14/chartex" xmlns:mc="http://schemas.openxmlformats.org/markup-compatibility/2006" xmlns:aink="http://schemas.microsoft.com/office/drawing/2016/ink" xmlns:am3d="http://schemas.microsoft.com/office/drawing/2017/model3d" xmlns:o="urn:schemas-microsoft-com:office:office" xmlns:oel="http://schemas.microsoft.com/office/2019/extlst" xmlns:r="http://schemas.openxmlformats.org/officeDocument/2006/relationships" xmlns:m="http://schemas.openxmlformats.org/officeDocument/2006/math" xmlns:v="urn:schemas-microsoft-com:vml" xmlns:wp14="http://schemas.microsoft.com/office/word/2010/wordprocessingDrawing" xmlns:wp="http://schemas.openxmlformats.org/drawingml/2006/wordprocessingDrawing" xmlns:w10="urn:schemas-microsoft-com:office:word" xmlns:w="http://schemas.openxmlformats.org/wordprocessingml/2006/main" xmlns:w14="http://schemas.microsoft.com/office/word/2010/wordml" xmlns:w15="http://schemas.microsoft.com/office/word/2012/wordml" xmlns:w16cex="http://schemas.microsoft.com/office/word/2018/wordml/cex" xmlns:w16cid="http://schemas.microsoft.com/office/word/2016/wordml/cid" xmlns:w16="http://schemas.microsoft.com/office/word/2018/wordml" xmlns:w16sdtdh="http://schemas.microsoft.com/office/word/2020/wordml/sdtdatahash" xmlns:w16se="http://schemas.microsoft.com/office/word/2015/wordml/symex" xmlns:wpg="http://schemas.microsoft.com/office/word/2010/wordprocessingGroup" xmlns:wpi="http://schemas.microsoft.com/office/word/2010/wordprocessingInk" xmlns:wne="http://schemas.microsoft.com/office/word/2006/wordml" xmlns:wps="http://schemas.microsoft.com/office/word/2010/wordprocessingShape" mc:Ignorable="w14 w15 w16se w16cid w16 w16cex w16sdtdh wp14">
   <w:body>
     <w:p>
       <w:pPr>
@@ -75,14 +75,7 @@
                 <w:rFonts w:ascii="Impact" w:hAnsi="Impact"/>
                 <w:sz w:val="96"/>
               </w:rPr>
-              <w:t xml:space="preserve">Cahier des charges </w:t>
-            </w:r>
-            <w:r>
-              <w:rPr>
-                <w:rFonts w:ascii="Impact" w:hAnsi="Impact"/>
-                <w:sz w:val="96"/>
-              </w:rPr>
-              <w:t xml:space="preserve">Projet I </w:t>
+              <w:t xml:space="preserve">Cahier des charges Projet I </w:t>
             </w:r>
             <w:proofErr w:type="spellStart"/>
             <w:r>
@@ -117,7 +110,7 @@
                 <w:lang w:val="fr-CH" w:eastAsia="fr-CH"/>
               </w:rPr>
               <w:drawing>
-                <wp:inline distT="0" distB="0" distL="0" distR="0">
+                <wp:inline distT="0" distB="0" distL="0" distR="0" wp14:anchorId="54431E1C" wp14:editId="2DE70AD0">
                   <wp:extent cx="5650230" cy="2312035"/>
                   <wp:effectExtent l="0" t="0" r="7620" b="0"/>
                   <wp:docPr id="6" name="Image 6" descr="C:\Users\Sacha.JACCARD\AppData\Local\Microsoft\Windows\INetCache\Content.Word\logo IShoes.png"/>
@@ -265,12 +258,7 @@
     </w:p>
     <w:p>
       <w:r>
-        <w:t xml:space="preserve">(Chaussures de ville de sport etc…). Affichage des différents produits, pouvoir trier </w:t>
-      </w:r>
-      <w:bookmarkStart w:id="0" w:name="_GoBack"/>
-      <w:bookmarkEnd w:id="0"/>
-      <w:r>
-        <w:t>par catégories, pouvoir commander et recevoir sa commande chez soi.</w:t>
+        <w:t>(Chaussures de ville de sport etc…). Affichage des différents produits, pouvoir trier par catégories, pouvoir commander et recevoir sa commande chez soi.</w:t>
       </w:r>
     </w:p>
     <w:p/>
@@ -300,6 +288,11 @@
     <w:p/>
     <w:p>
       <w:pPr>
+        <w:pStyle w:val="Paragraphedeliste"/>
+        <w:numPr>
+          <w:ilvl w:val="0"/>
+          <w:numId w:val="13"/>
+        </w:numPr>
         <w:rPr>
           <w:szCs w:val="14"/>
         </w:rPr>
@@ -327,6 +320,11 @@
     </w:p>
     <w:p>
       <w:pPr>
+        <w:pStyle w:val="Paragraphedeliste"/>
+        <w:numPr>
+          <w:ilvl w:val="0"/>
+          <w:numId w:val="13"/>
+        </w:numPr>
         <w:rPr>
           <w:szCs w:val="14"/>
         </w:rPr>
@@ -340,6 +338,11 @@
     </w:p>
     <w:p>
       <w:pPr>
+        <w:pStyle w:val="Paragraphedeliste"/>
+        <w:numPr>
+          <w:ilvl w:val="0"/>
+          <w:numId w:val="13"/>
+        </w:numPr>
         <w:rPr>
           <w:szCs w:val="14"/>
         </w:rPr>
@@ -348,11 +351,16 @@
         <w:rPr>
           <w:szCs w:val="14"/>
         </w:rPr>
-        <w:t>Pouvoir passer dans l’option panier et à l’intérieur pouvoir entrer ses informations personnelles pour passer commande.</w:t>
-      </w:r>
-    </w:p>
-    <w:p>
-      <w:pPr>
+        <w:t>Pouvoir passer dans l’option panier et pouvoir entrer ses informations personnelles pour passer commande.</w:t>
+      </w:r>
+    </w:p>
+    <w:p>
+      <w:pPr>
+        <w:pStyle w:val="Paragraphedeliste"/>
+        <w:numPr>
+          <w:ilvl w:val="0"/>
+          <w:numId w:val="13"/>
+        </w:numPr>
         <w:rPr>
           <w:szCs w:val="14"/>
         </w:rPr>
@@ -623,7 +631,7 @@
 </file>
 
 <file path=word/endnotes.xml><?xml version="1.0" encoding="utf-8"?>
-<w:endnotes xmlns:wpc="http://schemas.microsoft.com/office/word/2010/wordprocessingCanvas" xmlns:cx="http://schemas.microsoft.com/office/drawing/2014/chartex" xmlns:cx1="http://schemas.microsoft.com/office/drawing/2015/9/8/chartex" xmlns:mc="http://schemas.openxmlformats.org/markup-compatibility/2006" xmlns:o="urn:schemas-microsoft-com:office:office" xmlns:r="http://schemas.openxmlformats.org/officeDocument/2006/relationships" xmlns:m="http://schemas.openxmlformats.org/officeDocument/2006/math" xmlns:v="urn:schemas-microsoft-com:vml" xmlns:wp14="http://schemas.microsoft.com/office/word/2010/wordprocessingDrawing" xmlns:wp="http://schemas.openxmlformats.org/drawingml/2006/wordprocessingDrawing" xmlns:w10="urn:schemas-microsoft-com:office:word" xmlns:w="http://schemas.openxmlformats.org/wordprocessingml/2006/main" xmlns:w14="http://schemas.microsoft.com/office/word/2010/wordml" xmlns:w15="http://schemas.microsoft.com/office/word/2012/wordml" xmlns:w16se="http://schemas.microsoft.com/office/word/2015/wordml/symex" xmlns:wpg="http://schemas.microsoft.com/office/word/2010/wordprocessingGroup" xmlns:wpi="http://schemas.microsoft.com/office/word/2010/wordprocessingInk" xmlns:wne="http://schemas.microsoft.com/office/word/2006/wordml" xmlns:wps="http://schemas.microsoft.com/office/word/2010/wordprocessingShape" mc:Ignorable="w14 w15 w16se wp14">
+<w:endnotes xmlns:wpc="http://schemas.microsoft.com/office/word/2010/wordprocessingCanvas" xmlns:cx="http://schemas.microsoft.com/office/drawing/2014/chartex" xmlns:cx1="http://schemas.microsoft.com/office/drawing/2015/9/8/chartex" xmlns:cx2="http://schemas.microsoft.com/office/drawing/2015/10/21/chartex" xmlns:cx3="http://schemas.microsoft.com/office/drawing/2016/5/9/chartex" xmlns:cx4="http://schemas.microsoft.com/office/drawing/2016/5/10/chartex" xmlns:cx5="http://schemas.microsoft.com/office/drawing/2016/5/11/chartex" xmlns:cx6="http://schemas.microsoft.com/office/drawing/2016/5/12/chartex" xmlns:cx7="http://schemas.microsoft.com/office/drawing/2016/5/13/chartex" xmlns:cx8="http://schemas.microsoft.com/office/drawing/2016/5/14/chartex" xmlns:mc="http://schemas.openxmlformats.org/markup-compatibility/2006" xmlns:aink="http://schemas.microsoft.com/office/drawing/2016/ink" xmlns:am3d="http://schemas.microsoft.com/office/drawing/2017/model3d" xmlns:o="urn:schemas-microsoft-com:office:office" xmlns:oel="http://schemas.microsoft.com/office/2019/extlst" xmlns:r="http://schemas.openxmlformats.org/officeDocument/2006/relationships" xmlns:m="http://schemas.openxmlformats.org/officeDocument/2006/math" xmlns:v="urn:schemas-microsoft-com:vml" xmlns:wp14="http://schemas.microsoft.com/office/word/2010/wordprocessingDrawing" xmlns:wp="http://schemas.openxmlformats.org/drawingml/2006/wordprocessingDrawing" xmlns:w10="urn:schemas-microsoft-com:office:word" xmlns:w="http://schemas.openxmlformats.org/wordprocessingml/2006/main" xmlns:w14="http://schemas.microsoft.com/office/word/2010/wordml" xmlns:w15="http://schemas.microsoft.com/office/word/2012/wordml" xmlns:w16cex="http://schemas.microsoft.com/office/word/2018/wordml/cex" xmlns:w16cid="http://schemas.microsoft.com/office/word/2016/wordml/cid" xmlns:w16="http://schemas.microsoft.com/office/word/2018/wordml" xmlns:w16sdtdh="http://schemas.microsoft.com/office/word/2020/wordml/sdtdatahash" xmlns:w16se="http://schemas.microsoft.com/office/word/2015/wordml/symex" xmlns:wpg="http://schemas.microsoft.com/office/word/2010/wordprocessingGroup" xmlns:wpi="http://schemas.microsoft.com/office/word/2010/wordprocessingInk" xmlns:wne="http://schemas.microsoft.com/office/word/2006/wordml" xmlns:wps="http://schemas.microsoft.com/office/word/2010/wordprocessingShape" mc:Ignorable="w14 w15 w16se w16cid w16 w16cex w16sdtdh wp14">
   <w:endnote w:type="separator" w:id="-1">
     <w:p>
       <w:r>
@@ -642,7 +650,7 @@
 </file>
 
 <file path=word/footer1.xml><?xml version="1.0" encoding="utf-8"?>
-<w:ftr xmlns:wpc="http://schemas.microsoft.com/office/word/2010/wordprocessingCanvas" xmlns:cx="http://schemas.microsoft.com/office/drawing/2014/chartex" xmlns:cx1="http://schemas.microsoft.com/office/drawing/2015/9/8/chartex" xmlns:mc="http://schemas.openxmlformats.org/markup-compatibility/2006" xmlns:o="urn:schemas-microsoft-com:office:office" xmlns:r="http://schemas.openxmlformats.org/officeDocument/2006/relationships" xmlns:m="http://schemas.openxmlformats.org/officeDocument/2006/math" xmlns:v="urn:schemas-microsoft-com:vml" xmlns:wp14="http://schemas.microsoft.com/office/word/2010/wordprocessingDrawing" xmlns:wp="http://schemas.openxmlformats.org/drawingml/2006/wordprocessingDrawing" xmlns:w10="urn:schemas-microsoft-com:office:word" xmlns:w="http://schemas.openxmlformats.org/wordprocessingml/2006/main" xmlns:w14="http://schemas.microsoft.com/office/word/2010/wordml" xmlns:w15="http://schemas.microsoft.com/office/word/2012/wordml" xmlns:w16se="http://schemas.microsoft.com/office/word/2015/wordml/symex" xmlns:wpg="http://schemas.microsoft.com/office/word/2010/wordprocessingGroup" xmlns:wpi="http://schemas.microsoft.com/office/word/2010/wordprocessingInk" xmlns:wne="http://schemas.microsoft.com/office/word/2006/wordml" xmlns:wps="http://schemas.microsoft.com/office/word/2010/wordprocessingShape" mc:Ignorable="w14 w15 w16se wp14">
+<w:ftr xmlns:wpc="http://schemas.microsoft.com/office/word/2010/wordprocessingCanvas" xmlns:cx="http://schemas.microsoft.com/office/drawing/2014/chartex" xmlns:cx1="http://schemas.microsoft.com/office/drawing/2015/9/8/chartex" xmlns:cx2="http://schemas.microsoft.com/office/drawing/2015/10/21/chartex" xmlns:cx3="http://schemas.microsoft.com/office/drawing/2016/5/9/chartex" xmlns:cx4="http://schemas.microsoft.com/office/drawing/2016/5/10/chartex" xmlns:cx5="http://schemas.microsoft.com/office/drawing/2016/5/11/chartex" xmlns:cx6="http://schemas.microsoft.com/office/drawing/2016/5/12/chartex" xmlns:cx7="http://schemas.microsoft.com/office/drawing/2016/5/13/chartex" xmlns:cx8="http://schemas.microsoft.com/office/drawing/2016/5/14/chartex" xmlns:mc="http://schemas.openxmlformats.org/markup-compatibility/2006" xmlns:aink="http://schemas.microsoft.com/office/drawing/2016/ink" xmlns:am3d="http://schemas.microsoft.com/office/drawing/2017/model3d" xmlns:o="urn:schemas-microsoft-com:office:office" xmlns:oel="http://schemas.microsoft.com/office/2019/extlst" xmlns:r="http://schemas.openxmlformats.org/officeDocument/2006/relationships" xmlns:m="http://schemas.openxmlformats.org/officeDocument/2006/math" xmlns:v="urn:schemas-microsoft-com:vml" xmlns:wp14="http://schemas.microsoft.com/office/word/2010/wordprocessingDrawing" xmlns:wp="http://schemas.openxmlformats.org/drawingml/2006/wordprocessingDrawing" xmlns:w10="urn:schemas-microsoft-com:office:word" xmlns:w="http://schemas.openxmlformats.org/wordprocessingml/2006/main" xmlns:w14="http://schemas.microsoft.com/office/word/2010/wordml" xmlns:w15="http://schemas.microsoft.com/office/word/2012/wordml" xmlns:w16cex="http://schemas.microsoft.com/office/word/2018/wordml/cex" xmlns:w16cid="http://schemas.microsoft.com/office/word/2016/wordml/cid" xmlns:w16="http://schemas.microsoft.com/office/word/2018/wordml" xmlns:w16sdtdh="http://schemas.microsoft.com/office/word/2020/wordml/sdtdatahash" xmlns:w16se="http://schemas.microsoft.com/office/word/2015/wordml/symex" xmlns:wpg="http://schemas.microsoft.com/office/word/2010/wordprocessingGroup" xmlns:wpi="http://schemas.microsoft.com/office/word/2010/wordprocessingInk" xmlns:wne="http://schemas.microsoft.com/office/word/2006/wordml" xmlns:wps="http://schemas.microsoft.com/office/word/2010/wordprocessingShape" mc:Ignorable="w14 w15 w16se w16cid w16 w16cex w16sdtdh wp14">
   <w:p>
     <w:pPr>
       <w:pStyle w:val="Pieddepage"/>
@@ -752,7 +760,7 @@
 </file>
 
 <file path=word/footnotes.xml><?xml version="1.0" encoding="utf-8"?>
-<w:footnotes xmlns:wpc="http://schemas.microsoft.com/office/word/2010/wordprocessingCanvas" xmlns:cx="http://schemas.microsoft.com/office/drawing/2014/chartex" xmlns:cx1="http://schemas.microsoft.com/office/drawing/2015/9/8/chartex" xmlns:mc="http://schemas.openxmlformats.org/markup-compatibility/2006" xmlns:o="urn:schemas-microsoft-com:office:office" xmlns:r="http://schemas.openxmlformats.org/officeDocument/2006/relationships" xmlns:m="http://schemas.openxmlformats.org/officeDocument/2006/math" xmlns:v="urn:schemas-microsoft-com:vml" xmlns:wp14="http://schemas.microsoft.com/office/word/2010/wordprocessingDrawing" xmlns:wp="http://schemas.openxmlformats.org/drawingml/2006/wordprocessingDrawing" xmlns:w10="urn:schemas-microsoft-com:office:word" xmlns:w="http://schemas.openxmlformats.org/wordprocessingml/2006/main" xmlns:w14="http://schemas.microsoft.com/office/word/2010/wordml" xmlns:w15="http://schemas.microsoft.com/office/word/2012/wordml" xmlns:w16se="http://schemas.microsoft.com/office/word/2015/wordml/symex" xmlns:wpg="http://schemas.microsoft.com/office/word/2010/wordprocessingGroup" xmlns:wpi="http://schemas.microsoft.com/office/word/2010/wordprocessingInk" xmlns:wne="http://schemas.microsoft.com/office/word/2006/wordml" xmlns:wps="http://schemas.microsoft.com/office/word/2010/wordprocessingShape" mc:Ignorable="w14 w15 w16se wp14">
+<w:footnotes xmlns:wpc="http://schemas.microsoft.com/office/word/2010/wordprocessingCanvas" xmlns:cx="http://schemas.microsoft.com/office/drawing/2014/chartex" xmlns:cx1="http://schemas.microsoft.com/office/drawing/2015/9/8/chartex" xmlns:cx2="http://schemas.microsoft.com/office/drawing/2015/10/21/chartex" xmlns:cx3="http://schemas.microsoft.com/office/drawing/2016/5/9/chartex" xmlns:cx4="http://schemas.microsoft.com/office/drawing/2016/5/10/chartex" xmlns:cx5="http://schemas.microsoft.com/office/drawing/2016/5/11/chartex" xmlns:cx6="http://schemas.microsoft.com/office/drawing/2016/5/12/chartex" xmlns:cx7="http://schemas.microsoft.com/office/drawing/2016/5/13/chartex" xmlns:cx8="http://schemas.microsoft.com/office/drawing/2016/5/14/chartex" xmlns:mc="http://schemas.openxmlformats.org/markup-compatibility/2006" xmlns:aink="http://schemas.microsoft.com/office/drawing/2016/ink" xmlns:am3d="http://schemas.microsoft.com/office/drawing/2017/model3d" xmlns:o="urn:schemas-microsoft-com:office:office" xmlns:oel="http://schemas.microsoft.com/office/2019/extlst" xmlns:r="http://schemas.openxmlformats.org/officeDocument/2006/relationships" xmlns:m="http://schemas.openxmlformats.org/officeDocument/2006/math" xmlns:v="urn:schemas-microsoft-com:vml" xmlns:wp14="http://schemas.microsoft.com/office/word/2010/wordprocessingDrawing" xmlns:wp="http://schemas.openxmlformats.org/drawingml/2006/wordprocessingDrawing" xmlns:w10="urn:schemas-microsoft-com:office:word" xmlns:w="http://schemas.openxmlformats.org/wordprocessingml/2006/main" xmlns:w14="http://schemas.microsoft.com/office/word/2010/wordml" xmlns:w15="http://schemas.microsoft.com/office/word/2012/wordml" xmlns:w16cex="http://schemas.microsoft.com/office/word/2018/wordml/cex" xmlns:w16cid="http://schemas.microsoft.com/office/word/2016/wordml/cid" xmlns:w16="http://schemas.microsoft.com/office/word/2018/wordml" xmlns:w16sdtdh="http://schemas.microsoft.com/office/word/2020/wordml/sdtdatahash" xmlns:w16se="http://schemas.microsoft.com/office/word/2015/wordml/symex" xmlns:wpg="http://schemas.microsoft.com/office/word/2010/wordprocessingGroup" xmlns:wpi="http://schemas.microsoft.com/office/word/2010/wordprocessingInk" xmlns:wne="http://schemas.microsoft.com/office/word/2006/wordml" xmlns:wps="http://schemas.microsoft.com/office/word/2010/wordprocessingShape" mc:Ignorable="w14 w15 w16se w16cid w16 w16cex w16sdtdh wp14">
   <w:footnote w:type="separator" w:id="-1">
     <w:p>
       <w:r>
@@ -771,7 +779,7 @@
 </file>
 
 <file path=word/header1.xml><?xml version="1.0" encoding="utf-8"?>
-<w:hdr xmlns:wpc="http://schemas.microsoft.com/office/word/2010/wordprocessingCanvas" xmlns:cx="http://schemas.microsoft.com/office/drawing/2014/chartex" xmlns:cx1="http://schemas.microsoft.com/office/drawing/2015/9/8/chartex" xmlns:mc="http://schemas.openxmlformats.org/markup-compatibility/2006" xmlns:o="urn:schemas-microsoft-com:office:office" xmlns:r="http://schemas.openxmlformats.org/officeDocument/2006/relationships" xmlns:m="http://schemas.openxmlformats.org/officeDocument/2006/math" xmlns:v="urn:schemas-microsoft-com:vml" xmlns:wp14="http://schemas.microsoft.com/office/word/2010/wordprocessingDrawing" xmlns:wp="http://schemas.openxmlformats.org/drawingml/2006/wordprocessingDrawing" xmlns:w10="urn:schemas-microsoft-com:office:word" xmlns:w="http://schemas.openxmlformats.org/wordprocessingml/2006/main" xmlns:w14="http://schemas.microsoft.com/office/word/2010/wordml" xmlns:w15="http://schemas.microsoft.com/office/word/2012/wordml" xmlns:w16se="http://schemas.microsoft.com/office/word/2015/wordml/symex" xmlns:wpg="http://schemas.microsoft.com/office/word/2010/wordprocessingGroup" xmlns:wpi="http://schemas.microsoft.com/office/word/2010/wordprocessingInk" xmlns:wne="http://schemas.microsoft.com/office/word/2006/wordml" xmlns:wps="http://schemas.microsoft.com/office/word/2010/wordprocessingShape" mc:Ignorable="w14 w15 w16se wp14">
+<w:hdr xmlns:wpc="http://schemas.microsoft.com/office/word/2010/wordprocessingCanvas" xmlns:cx="http://schemas.microsoft.com/office/drawing/2014/chartex" xmlns:cx1="http://schemas.microsoft.com/office/drawing/2015/9/8/chartex" xmlns:cx2="http://schemas.microsoft.com/office/drawing/2015/10/21/chartex" xmlns:cx3="http://schemas.microsoft.com/office/drawing/2016/5/9/chartex" xmlns:cx4="http://schemas.microsoft.com/office/drawing/2016/5/10/chartex" xmlns:cx5="http://schemas.microsoft.com/office/drawing/2016/5/11/chartex" xmlns:cx6="http://schemas.microsoft.com/office/drawing/2016/5/12/chartex" xmlns:cx7="http://schemas.microsoft.com/office/drawing/2016/5/13/chartex" xmlns:cx8="http://schemas.microsoft.com/office/drawing/2016/5/14/chartex" xmlns:mc="http://schemas.openxmlformats.org/markup-compatibility/2006" xmlns:aink="http://schemas.microsoft.com/office/drawing/2016/ink" xmlns:am3d="http://schemas.microsoft.com/office/drawing/2017/model3d" xmlns:o="urn:schemas-microsoft-com:office:office" xmlns:oel="http://schemas.microsoft.com/office/2019/extlst" xmlns:r="http://schemas.openxmlformats.org/officeDocument/2006/relationships" xmlns:m="http://schemas.openxmlformats.org/officeDocument/2006/math" xmlns:v="urn:schemas-microsoft-com:vml" xmlns:wp14="http://schemas.microsoft.com/office/word/2010/wordprocessingDrawing" xmlns:wp="http://schemas.openxmlformats.org/drawingml/2006/wordprocessingDrawing" xmlns:w10="urn:schemas-microsoft-com:office:word" xmlns:w="http://schemas.openxmlformats.org/wordprocessingml/2006/main" xmlns:w14="http://schemas.microsoft.com/office/word/2010/wordml" xmlns:w15="http://schemas.microsoft.com/office/word/2012/wordml" xmlns:w16cex="http://schemas.microsoft.com/office/word/2018/wordml/cex" xmlns:w16cid="http://schemas.microsoft.com/office/word/2016/wordml/cid" xmlns:w16="http://schemas.microsoft.com/office/word/2018/wordml" xmlns:w16sdtdh="http://schemas.microsoft.com/office/word/2020/wordml/sdtdatahash" xmlns:w16se="http://schemas.microsoft.com/office/word/2015/wordml/symex" xmlns:wpg="http://schemas.microsoft.com/office/word/2010/wordprocessingGroup" xmlns:wpi="http://schemas.microsoft.com/office/word/2010/wordprocessingInk" xmlns:wne="http://schemas.microsoft.com/office/word/2006/wordml" xmlns:wps="http://schemas.microsoft.com/office/word/2010/wordprocessingShape" mc:Ignorable="w14 w15 w16se w16cid w16 w16cex w16sdtdh wp14">
   <w:p>
     <w:pPr>
       <w:pStyle w:val="En-tte"/>
@@ -833,7 +841,7 @@
 </file>
 
 <file path=word/header2.xml><?xml version="1.0" encoding="utf-8"?>
-<w:hdr xmlns:wpc="http://schemas.microsoft.com/office/word/2010/wordprocessingCanvas" xmlns:cx="http://schemas.microsoft.com/office/drawing/2014/chartex" xmlns:cx1="http://schemas.microsoft.com/office/drawing/2015/9/8/chartex" xmlns:mc="http://schemas.openxmlformats.org/markup-compatibility/2006" xmlns:o="urn:schemas-microsoft-com:office:office" xmlns:r="http://schemas.openxmlformats.org/officeDocument/2006/relationships" xmlns:m="http://schemas.openxmlformats.org/officeDocument/2006/math" xmlns:v="urn:schemas-microsoft-com:vml" xmlns:wp14="http://schemas.microsoft.com/office/word/2010/wordprocessingDrawing" xmlns:wp="http://schemas.openxmlformats.org/drawingml/2006/wordprocessingDrawing" xmlns:w10="urn:schemas-microsoft-com:office:word" xmlns:w="http://schemas.openxmlformats.org/wordprocessingml/2006/main" xmlns:w14="http://schemas.microsoft.com/office/word/2010/wordml" xmlns:w15="http://schemas.microsoft.com/office/word/2012/wordml" xmlns:w16se="http://schemas.microsoft.com/office/word/2015/wordml/symex" xmlns:wpg="http://schemas.microsoft.com/office/word/2010/wordprocessingGroup" xmlns:wpi="http://schemas.microsoft.com/office/word/2010/wordprocessingInk" xmlns:wne="http://schemas.microsoft.com/office/word/2006/wordml" xmlns:wps="http://schemas.microsoft.com/office/word/2010/wordprocessingShape" mc:Ignorable="w14 w15 w16se wp14">
+<w:hdr xmlns:wpc="http://schemas.microsoft.com/office/word/2010/wordprocessingCanvas" xmlns:cx="http://schemas.microsoft.com/office/drawing/2014/chartex" xmlns:cx1="http://schemas.microsoft.com/office/drawing/2015/9/8/chartex" xmlns:cx2="http://schemas.microsoft.com/office/drawing/2015/10/21/chartex" xmlns:cx3="http://schemas.microsoft.com/office/drawing/2016/5/9/chartex" xmlns:cx4="http://schemas.microsoft.com/office/drawing/2016/5/10/chartex" xmlns:cx5="http://schemas.microsoft.com/office/drawing/2016/5/11/chartex" xmlns:cx6="http://schemas.microsoft.com/office/drawing/2016/5/12/chartex" xmlns:cx7="http://schemas.microsoft.com/office/drawing/2016/5/13/chartex" xmlns:cx8="http://schemas.microsoft.com/office/drawing/2016/5/14/chartex" xmlns:mc="http://schemas.openxmlformats.org/markup-compatibility/2006" xmlns:aink="http://schemas.microsoft.com/office/drawing/2016/ink" xmlns:am3d="http://schemas.microsoft.com/office/drawing/2017/model3d" xmlns:o="urn:schemas-microsoft-com:office:office" xmlns:oel="http://schemas.microsoft.com/office/2019/extlst" xmlns:r="http://schemas.openxmlformats.org/officeDocument/2006/relationships" xmlns:m="http://schemas.openxmlformats.org/officeDocument/2006/math" xmlns:v="urn:schemas-microsoft-com:vml" xmlns:wp14="http://schemas.microsoft.com/office/word/2010/wordprocessingDrawing" xmlns:wp="http://schemas.openxmlformats.org/drawingml/2006/wordprocessingDrawing" xmlns:w10="urn:schemas-microsoft-com:office:word" xmlns:w="http://schemas.openxmlformats.org/wordprocessingml/2006/main" xmlns:w14="http://schemas.microsoft.com/office/word/2010/wordml" xmlns:w15="http://schemas.microsoft.com/office/word/2012/wordml" xmlns:w16cex="http://schemas.microsoft.com/office/word/2018/wordml/cex" xmlns:w16cid="http://schemas.microsoft.com/office/word/2016/wordml/cid" xmlns:w16="http://schemas.microsoft.com/office/word/2018/wordml" xmlns:w16sdtdh="http://schemas.microsoft.com/office/word/2020/wordml/sdtdatahash" xmlns:w16se="http://schemas.microsoft.com/office/word/2015/wordml/symex" xmlns:wpg="http://schemas.microsoft.com/office/word/2010/wordprocessingGroup" xmlns:wpi="http://schemas.microsoft.com/office/word/2010/wordprocessingInk" xmlns:wne="http://schemas.microsoft.com/office/word/2006/wordml" xmlns:wps="http://schemas.microsoft.com/office/word/2010/wordprocessingShape" mc:Ignorable="w14 w15 w16se w16cid w16 w16cex w16sdtdh wp14">
   <w:p>
     <w:pPr>
       <w:pStyle w:val="En-tte"/>
@@ -848,7 +856,7 @@
 </file>
 
 <file path=word/numbering.xml><?xml version="1.0" encoding="utf-8"?>
-<w:numbering xmlns:wpc="http://schemas.microsoft.com/office/word/2010/wordprocessingCanvas" xmlns:cx="http://schemas.microsoft.com/office/drawing/2014/chartex" xmlns:cx1="http://schemas.microsoft.com/office/drawing/2015/9/8/chartex" xmlns:mc="http://schemas.openxmlformats.org/markup-compatibility/2006" xmlns:o="urn:schemas-microsoft-com:office:office" xmlns:r="http://schemas.openxmlformats.org/officeDocument/2006/relationships" xmlns:m="http://schemas.openxmlformats.org/officeDocument/2006/math" xmlns:v="urn:schemas-microsoft-com:vml" xmlns:wp14="http://schemas.microsoft.com/office/word/2010/wordprocessingDrawing" xmlns:wp="http://schemas.openxmlformats.org/drawingml/2006/wordprocessingDrawing" xmlns:w10="urn:schemas-microsoft-com:office:word" xmlns:w="http://schemas.openxmlformats.org/wordprocessingml/2006/main" xmlns:w14="http://schemas.microsoft.com/office/word/2010/wordml" xmlns:w15="http://schemas.microsoft.com/office/word/2012/wordml" xmlns:w16se="http://schemas.microsoft.com/office/word/2015/wordml/symex" xmlns:wpg="http://schemas.microsoft.com/office/word/2010/wordprocessingGroup" xmlns:wpi="http://schemas.microsoft.com/office/word/2010/wordprocessingInk" xmlns:wne="http://schemas.microsoft.com/office/word/2006/wordml" xmlns:wps="http://schemas.microsoft.com/office/word/2010/wordprocessingShape" mc:Ignorable="w14 w15 w16se wp14">
+<w:numbering xmlns:wpc="http://schemas.microsoft.com/office/word/2010/wordprocessingCanvas" xmlns:cx="http://schemas.microsoft.com/office/drawing/2014/chartex" xmlns:cx1="http://schemas.microsoft.com/office/drawing/2015/9/8/chartex" xmlns:cx2="http://schemas.microsoft.com/office/drawing/2015/10/21/chartex" xmlns:cx3="http://schemas.microsoft.com/office/drawing/2016/5/9/chartex" xmlns:cx4="http://schemas.microsoft.com/office/drawing/2016/5/10/chartex" xmlns:cx5="http://schemas.microsoft.com/office/drawing/2016/5/11/chartex" xmlns:cx6="http://schemas.microsoft.com/office/drawing/2016/5/12/chartex" xmlns:cx7="http://schemas.microsoft.com/office/drawing/2016/5/13/chartex" xmlns:cx8="http://schemas.microsoft.com/office/drawing/2016/5/14/chartex" xmlns:mc="http://schemas.openxmlformats.org/markup-compatibility/2006" xmlns:aink="http://schemas.microsoft.com/office/drawing/2016/ink" xmlns:am3d="http://schemas.microsoft.com/office/drawing/2017/model3d" xmlns:o="urn:schemas-microsoft-com:office:office" xmlns:oel="http://schemas.microsoft.com/office/2019/extlst" xmlns:r="http://schemas.openxmlformats.org/officeDocument/2006/relationships" xmlns:m="http://schemas.openxmlformats.org/officeDocument/2006/math" xmlns:v="urn:schemas-microsoft-com:vml" xmlns:wp14="http://schemas.microsoft.com/office/word/2010/wordprocessingDrawing" xmlns:wp="http://schemas.openxmlformats.org/drawingml/2006/wordprocessingDrawing" xmlns:w10="urn:schemas-microsoft-com:office:word" xmlns:w="http://schemas.openxmlformats.org/wordprocessingml/2006/main" xmlns:w14="http://schemas.microsoft.com/office/word/2010/wordml" xmlns:w15="http://schemas.microsoft.com/office/word/2012/wordml" xmlns:w16cex="http://schemas.microsoft.com/office/word/2018/wordml/cex" xmlns:w16cid="http://schemas.microsoft.com/office/word/2016/wordml/cid" xmlns:w16="http://schemas.microsoft.com/office/word/2018/wordml" xmlns:w16sdtdh="http://schemas.microsoft.com/office/word/2020/wordml/sdtdatahash" xmlns:w16se="http://schemas.microsoft.com/office/word/2015/wordml/symex" xmlns:wpg="http://schemas.microsoft.com/office/word/2010/wordprocessingGroup" xmlns:wpi="http://schemas.microsoft.com/office/word/2010/wordprocessingInk" xmlns:wne="http://schemas.microsoft.com/office/word/2006/wordml" xmlns:wps="http://schemas.microsoft.com/office/word/2010/wordprocessingShape" mc:Ignorable="w14 w15 w16se w16cid w16 w16cex w16sdtdh wp14">
   <w:abstractNum w:abstractNumId="0" w15:restartNumberingAfterBreak="0">
     <w:nsid w:val="0A7C7405"/>
     <w:multiLevelType w:val="singleLevel"/>
@@ -871,6 +879,119 @@
     </w:lvl>
   </w:abstractNum>
   <w:abstractNum w:abstractNumId="1" w15:restartNumberingAfterBreak="0">
+    <w:nsid w:val="136D76D3"/>
+    <w:multiLevelType w:val="hybridMultilevel"/>
+    <w:tmpl w:val="60FAC44E"/>
+    <w:lvl w:ilvl="0" w:tplc="100C000B">
+      <w:start w:val="1"/>
+      <w:numFmt w:val="bullet"/>
+      <w:lvlText w:val=""/>
+      <w:lvlJc w:val="left"/>
+      <w:pPr>
+        <w:ind w:left="720" w:hanging="360"/>
+      </w:pPr>
+      <w:rPr>
+        <w:rFonts w:ascii="Wingdings" w:hAnsi="Wingdings" w:hint="default"/>
+      </w:rPr>
+    </w:lvl>
+    <w:lvl w:ilvl="1" w:tplc="FFFFFFFF" w:tentative="1">
+      <w:start w:val="1"/>
+      <w:numFmt w:val="bullet"/>
+      <w:lvlText w:val="o"/>
+      <w:lvlJc w:val="left"/>
+      <w:pPr>
+        <w:ind w:left="1440" w:hanging="360"/>
+      </w:pPr>
+      <w:rPr>
+        <w:rFonts w:ascii="Courier New" w:hAnsi="Courier New" w:cs="Courier New" w:hint="default"/>
+      </w:rPr>
+    </w:lvl>
+    <w:lvl w:ilvl="2" w:tplc="FFFFFFFF" w:tentative="1">
+      <w:start w:val="1"/>
+      <w:numFmt w:val="bullet"/>
+      <w:lvlText w:val=""/>
+      <w:lvlJc w:val="left"/>
+      <w:pPr>
+        <w:ind w:left="2160" w:hanging="360"/>
+      </w:pPr>
+      <w:rPr>
+        <w:rFonts w:ascii="Wingdings" w:hAnsi="Wingdings" w:hint="default"/>
+      </w:rPr>
+    </w:lvl>
+    <w:lvl w:ilvl="3" w:tplc="FFFFFFFF" w:tentative="1">
+      <w:start w:val="1"/>
+      <w:numFmt w:val="bullet"/>
+      <w:lvlText w:val=""/>
+      <w:lvlJc w:val="left"/>
+      <w:pPr>
+        <w:ind w:left="2880" w:hanging="360"/>
+      </w:pPr>
+      <w:rPr>
+        <w:rFonts w:ascii="Symbol" w:hAnsi="Symbol" w:hint="default"/>
+      </w:rPr>
+    </w:lvl>
+    <w:lvl w:ilvl="4" w:tplc="FFFFFFFF" w:tentative="1">
+      <w:start w:val="1"/>
+      <w:numFmt w:val="bullet"/>
+      <w:lvlText w:val="o"/>
+      <w:lvlJc w:val="left"/>
+      <w:pPr>
+        <w:ind w:left="3600" w:hanging="360"/>
+      </w:pPr>
+      <w:rPr>
+        <w:rFonts w:ascii="Courier New" w:hAnsi="Courier New" w:cs="Courier New" w:hint="default"/>
+      </w:rPr>
+    </w:lvl>
+    <w:lvl w:ilvl="5" w:tplc="FFFFFFFF" w:tentative="1">
+      <w:start w:val="1"/>
+      <w:numFmt w:val="bullet"/>
+      <w:lvlText w:val=""/>
+      <w:lvlJc w:val="left"/>
+      <w:pPr>
+        <w:ind w:left="4320" w:hanging="360"/>
+      </w:pPr>
+      <w:rPr>
+        <w:rFonts w:ascii="Wingdings" w:hAnsi="Wingdings" w:hint="default"/>
+      </w:rPr>
+    </w:lvl>
+    <w:lvl w:ilvl="6" w:tplc="FFFFFFFF" w:tentative="1">
+      <w:start w:val="1"/>
+      <w:numFmt w:val="bullet"/>
+      <w:lvlText w:val=""/>
+      <w:lvlJc w:val="left"/>
+      <w:pPr>
+        <w:ind w:left="5040" w:hanging="360"/>
+      </w:pPr>
+      <w:rPr>
+        <w:rFonts w:ascii="Symbol" w:hAnsi="Symbol" w:hint="default"/>
+      </w:rPr>
+    </w:lvl>
+    <w:lvl w:ilvl="7" w:tplc="FFFFFFFF" w:tentative="1">
+      <w:start w:val="1"/>
+      <w:numFmt w:val="bullet"/>
+      <w:lvlText w:val="o"/>
+      <w:lvlJc w:val="left"/>
+      <w:pPr>
+        <w:ind w:left="5760" w:hanging="360"/>
+      </w:pPr>
+      <w:rPr>
+        <w:rFonts w:ascii="Courier New" w:hAnsi="Courier New" w:cs="Courier New" w:hint="default"/>
+      </w:rPr>
+    </w:lvl>
+    <w:lvl w:ilvl="8" w:tplc="FFFFFFFF" w:tentative="1">
+      <w:start w:val="1"/>
+      <w:numFmt w:val="bullet"/>
+      <w:lvlText w:val=""/>
+      <w:lvlJc w:val="left"/>
+      <w:pPr>
+        <w:ind w:left="6480" w:hanging="360"/>
+      </w:pPr>
+      <w:rPr>
+        <w:rFonts w:ascii="Wingdings" w:hAnsi="Wingdings" w:hint="default"/>
+      </w:rPr>
+    </w:lvl>
+  </w:abstractNum>
+  <w:abstractNum w:abstractNumId="2" w15:restartNumberingAfterBreak="0">
     <w:nsid w:val="16794E2B"/>
     <w:multiLevelType w:val="hybridMultilevel"/>
     <w:tmpl w:val="641AD2C2"/>
@@ -1010,7 +1131,7 @@
       </w:rPr>
     </w:lvl>
   </w:abstractNum>
-  <w:abstractNum w:abstractNumId="2" w15:restartNumberingAfterBreak="0">
+  <w:abstractNum w:abstractNumId="3" w15:restartNumberingAfterBreak="0">
     <w:nsid w:val="19FF01AE"/>
     <w:multiLevelType w:val="hybridMultilevel"/>
     <w:tmpl w:val="EC6A3956"/>
@@ -1150,7 +1271,120 @@
       </w:rPr>
     </w:lvl>
   </w:abstractNum>
-  <w:abstractNum w:abstractNumId="3" w15:restartNumberingAfterBreak="0">
+  <w:abstractNum w:abstractNumId="4" w15:restartNumberingAfterBreak="0">
+    <w:nsid w:val="380E2941"/>
+    <w:multiLevelType w:val="hybridMultilevel"/>
+    <w:tmpl w:val="D1646AD0"/>
+    <w:lvl w:ilvl="0" w:tplc="100C0001">
+      <w:start w:val="1"/>
+      <w:numFmt w:val="bullet"/>
+      <w:lvlText w:val=""/>
+      <w:lvlJc w:val="left"/>
+      <w:pPr>
+        <w:ind w:left="720" w:hanging="360"/>
+      </w:pPr>
+      <w:rPr>
+        <w:rFonts w:ascii="Symbol" w:hAnsi="Symbol" w:hint="default"/>
+      </w:rPr>
+    </w:lvl>
+    <w:lvl w:ilvl="1" w:tplc="100C0003" w:tentative="1">
+      <w:start w:val="1"/>
+      <w:numFmt w:val="bullet"/>
+      <w:lvlText w:val="o"/>
+      <w:lvlJc w:val="left"/>
+      <w:pPr>
+        <w:ind w:left="1440" w:hanging="360"/>
+      </w:pPr>
+      <w:rPr>
+        <w:rFonts w:ascii="Courier New" w:hAnsi="Courier New" w:cs="Courier New" w:hint="default"/>
+      </w:rPr>
+    </w:lvl>
+    <w:lvl w:ilvl="2" w:tplc="100C0005" w:tentative="1">
+      <w:start w:val="1"/>
+      <w:numFmt w:val="bullet"/>
+      <w:lvlText w:val=""/>
+      <w:lvlJc w:val="left"/>
+      <w:pPr>
+        <w:ind w:left="2160" w:hanging="360"/>
+      </w:pPr>
+      <w:rPr>
+        <w:rFonts w:ascii="Wingdings" w:hAnsi="Wingdings" w:hint="default"/>
+      </w:rPr>
+    </w:lvl>
+    <w:lvl w:ilvl="3" w:tplc="100C0001" w:tentative="1">
+      <w:start w:val="1"/>
+      <w:numFmt w:val="bullet"/>
+      <w:lvlText w:val=""/>
+      <w:lvlJc w:val="left"/>
+      <w:pPr>
+        <w:ind w:left="2880" w:hanging="360"/>
+      </w:pPr>
+      <w:rPr>
+        <w:rFonts w:ascii="Symbol" w:hAnsi="Symbol" w:hint="default"/>
+      </w:rPr>
+    </w:lvl>
+    <w:lvl w:ilvl="4" w:tplc="100C0003" w:tentative="1">
+      <w:start w:val="1"/>
+      <w:numFmt w:val="bullet"/>
+      <w:lvlText w:val="o"/>
+      <w:lvlJc w:val="left"/>
+      <w:pPr>
+        <w:ind w:left="3600" w:hanging="360"/>
+      </w:pPr>
+      <w:rPr>
+        <w:rFonts w:ascii="Courier New" w:hAnsi="Courier New" w:cs="Courier New" w:hint="default"/>
+      </w:rPr>
+    </w:lvl>
+    <w:lvl w:ilvl="5" w:tplc="100C0005" w:tentative="1">
+      <w:start w:val="1"/>
+      <w:numFmt w:val="bullet"/>
+      <w:lvlText w:val=""/>
+      <w:lvlJc w:val="left"/>
+      <w:pPr>
+        <w:ind w:left="4320" w:hanging="360"/>
+      </w:pPr>
+      <w:rPr>
+        <w:rFonts w:ascii="Wingdings" w:hAnsi="Wingdings" w:hint="default"/>
+      </w:rPr>
+    </w:lvl>
+    <w:lvl w:ilvl="6" w:tplc="100C0001" w:tentative="1">
+      <w:start w:val="1"/>
+      <w:numFmt w:val="bullet"/>
+      <w:lvlText w:val=""/>
+      <w:lvlJc w:val="left"/>
+      <w:pPr>
+        <w:ind w:left="5040" w:hanging="360"/>
+      </w:pPr>
+      <w:rPr>
+        <w:rFonts w:ascii="Symbol" w:hAnsi="Symbol" w:hint="default"/>
+      </w:rPr>
+    </w:lvl>
+    <w:lvl w:ilvl="7" w:tplc="100C0003" w:tentative="1">
+      <w:start w:val="1"/>
+      <w:numFmt w:val="bullet"/>
+      <w:lvlText w:val="o"/>
+      <w:lvlJc w:val="left"/>
+      <w:pPr>
+        <w:ind w:left="5760" w:hanging="360"/>
+      </w:pPr>
+      <w:rPr>
+        <w:rFonts w:ascii="Courier New" w:hAnsi="Courier New" w:cs="Courier New" w:hint="default"/>
+      </w:rPr>
+    </w:lvl>
+    <w:lvl w:ilvl="8" w:tplc="100C0005" w:tentative="1">
+      <w:start w:val="1"/>
+      <w:numFmt w:val="bullet"/>
+      <w:lvlText w:val=""/>
+      <w:lvlJc w:val="left"/>
+      <w:pPr>
+        <w:ind w:left="6480" w:hanging="360"/>
+      </w:pPr>
+      <w:rPr>
+        <w:rFonts w:ascii="Wingdings" w:hAnsi="Wingdings" w:hint="default"/>
+      </w:rPr>
+    </w:lvl>
+  </w:abstractNum>
+  <w:abstractNum w:abstractNumId="5" w15:restartNumberingAfterBreak="0">
     <w:nsid w:val="408C02FF"/>
     <w:multiLevelType w:val="hybridMultilevel"/>
     <w:tmpl w:val="1C925AC4"/>
@@ -1287,7 +1521,7 @@
       </w:rPr>
     </w:lvl>
   </w:abstractNum>
-  <w:abstractNum w:abstractNumId="4" w15:restartNumberingAfterBreak="0">
+  <w:abstractNum w:abstractNumId="6" w15:restartNumberingAfterBreak="0">
     <w:nsid w:val="42F31DAB"/>
     <w:multiLevelType w:val="hybridMultilevel"/>
     <w:tmpl w:val="A46C5D1C"/>
@@ -1427,7 +1661,7 @@
       </w:rPr>
     </w:lvl>
   </w:abstractNum>
-  <w:abstractNum w:abstractNumId="5" w15:restartNumberingAfterBreak="0">
+  <w:abstractNum w:abstractNumId="7" w15:restartNumberingAfterBreak="0">
     <w:nsid w:val="5082572C"/>
     <w:multiLevelType w:val="hybridMultilevel"/>
     <w:tmpl w:val="ED4ACFA4"/>
@@ -1567,7 +1801,7 @@
       </w:rPr>
     </w:lvl>
   </w:abstractNum>
-  <w:abstractNum w:abstractNumId="6" w15:restartNumberingAfterBreak="0">
+  <w:abstractNum w:abstractNumId="8" w15:restartNumberingAfterBreak="0">
     <w:nsid w:val="52B247CA"/>
     <w:multiLevelType w:val="hybridMultilevel"/>
     <w:tmpl w:val="B7D4D45A"/>
@@ -1707,7 +1941,7 @@
       </w:rPr>
     </w:lvl>
   </w:abstractNum>
-  <w:abstractNum w:abstractNumId="7" w15:restartNumberingAfterBreak="0">
+  <w:abstractNum w:abstractNumId="9" w15:restartNumberingAfterBreak="0">
     <w:nsid w:val="594C1361"/>
     <w:multiLevelType w:val="hybridMultilevel"/>
     <w:tmpl w:val="5C243628"/>
@@ -1847,7 +2081,7 @@
       </w:rPr>
     </w:lvl>
   </w:abstractNum>
-  <w:abstractNum w:abstractNumId="8" w15:restartNumberingAfterBreak="0">
+  <w:abstractNum w:abstractNumId="10" w15:restartNumberingAfterBreak="0">
     <w:nsid w:val="71E06583"/>
     <w:multiLevelType w:val="hybridMultilevel"/>
     <w:tmpl w:val="26C81FCE"/>
@@ -1987,7 +2221,7 @@
       </w:rPr>
     </w:lvl>
   </w:abstractNum>
-  <w:abstractNum w:abstractNumId="9" w15:restartNumberingAfterBreak="0">
+  <w:abstractNum w:abstractNumId="11" w15:restartNumberingAfterBreak="0">
     <w:nsid w:val="75A3529B"/>
     <w:multiLevelType w:val="hybridMultilevel"/>
     <w:tmpl w:val="819EEA64"/>
@@ -2127,7 +2361,7 @@
       </w:rPr>
     </w:lvl>
   </w:abstractNum>
-  <w:abstractNum w:abstractNumId="10" w15:restartNumberingAfterBreak="0">
+  <w:abstractNum w:abstractNumId="12" w15:restartNumberingAfterBreak="0">
     <w:nsid w:val="7B193736"/>
     <w:multiLevelType w:val="multilevel"/>
     <w:tmpl w:val="3E0A631E"/>
@@ -2249,44 +2483,50 @@
       </w:pPr>
     </w:lvl>
   </w:abstractNum>
-  <w:num w:numId="1">
+  <w:num w:numId="1" w16cid:durableId="1323391088">
+    <w:abstractNumId w:val="12"/>
+  </w:num>
+  <w:num w:numId="2" w16cid:durableId="1555043299">
+    <w:abstractNumId w:val="0"/>
+  </w:num>
+  <w:num w:numId="3" w16cid:durableId="1161460238">
+    <w:abstractNumId w:val="3"/>
+  </w:num>
+  <w:num w:numId="4" w16cid:durableId="606935474">
+    <w:abstractNumId w:val="11"/>
+  </w:num>
+  <w:num w:numId="5" w16cid:durableId="336004604">
+    <w:abstractNumId w:val="8"/>
+  </w:num>
+  <w:num w:numId="6" w16cid:durableId="1017315631">
+    <w:abstractNumId w:val="9"/>
+  </w:num>
+  <w:num w:numId="7" w16cid:durableId="159392507">
+    <w:abstractNumId w:val="2"/>
+  </w:num>
+  <w:num w:numId="8" w16cid:durableId="1437215427">
+    <w:abstractNumId w:val="5"/>
+  </w:num>
+  <w:num w:numId="9" w16cid:durableId="1211957712">
+    <w:abstractNumId w:val="7"/>
+  </w:num>
+  <w:num w:numId="10" w16cid:durableId="1619794006">
+    <w:abstractNumId w:val="6"/>
+  </w:num>
+  <w:num w:numId="11" w16cid:durableId="1978143571">
     <w:abstractNumId w:val="10"/>
   </w:num>
-  <w:num w:numId="2">
-    <w:abstractNumId w:val="0"/>
-  </w:num>
-  <w:num w:numId="3">
-    <w:abstractNumId w:val="2"/>
-  </w:num>
-  <w:num w:numId="4">
-    <w:abstractNumId w:val="9"/>
-  </w:num>
-  <w:num w:numId="5">
-    <w:abstractNumId w:val="6"/>
-  </w:num>
-  <w:num w:numId="6">
-    <w:abstractNumId w:val="7"/>
-  </w:num>
-  <w:num w:numId="7">
-    <w:abstractNumId w:val="1"/>
-  </w:num>
-  <w:num w:numId="8">
-    <w:abstractNumId w:val="3"/>
-  </w:num>
-  <w:num w:numId="9">
-    <w:abstractNumId w:val="5"/>
-  </w:num>
-  <w:num w:numId="10">
+  <w:num w:numId="12" w16cid:durableId="520164544">
     <w:abstractNumId w:val="4"/>
   </w:num>
-  <w:num w:numId="11">
-    <w:abstractNumId w:val="8"/>
+  <w:num w:numId="13" w16cid:durableId="1030454468">
+    <w:abstractNumId w:val="1"/>
   </w:num>
 </w:numbering>
 </file>
 
 <file path=word/styles.xml><?xml version="1.0" encoding="utf-8"?>
-<w:styles xmlns:mc="http://schemas.openxmlformats.org/markup-compatibility/2006" xmlns:r="http://schemas.openxmlformats.org/officeDocument/2006/relationships" xmlns:w="http://schemas.openxmlformats.org/wordprocessingml/2006/main" xmlns:w14="http://schemas.microsoft.com/office/word/2010/wordml" xmlns:w15="http://schemas.microsoft.com/office/word/2012/wordml" xmlns:w16se="http://schemas.microsoft.com/office/word/2015/wordml/symex" mc:Ignorable="w14 w15 w16se">
+<w:styles xmlns:mc="http://schemas.openxmlformats.org/markup-compatibility/2006" xmlns:r="http://schemas.openxmlformats.org/officeDocument/2006/relationships" xmlns:w="http://schemas.openxmlformats.org/wordprocessingml/2006/main" xmlns:w14="http://schemas.microsoft.com/office/word/2010/wordml" xmlns:w15="http://schemas.microsoft.com/office/word/2012/wordml" xmlns:w16cex="http://schemas.microsoft.com/office/word/2018/wordml/cex" xmlns:w16cid="http://schemas.microsoft.com/office/word/2016/wordml/cid" xmlns:w16="http://schemas.microsoft.com/office/word/2018/wordml" xmlns:w16sdtdh="http://schemas.microsoft.com/office/word/2020/wordml/sdtdatahash" xmlns:w16se="http://schemas.microsoft.com/office/word/2015/wordml/symex" mc:Ignorable="w14 w15 w16se w16cid w16 w16cex w16sdtdh">
   <w:docDefaults>
     <w:rPrDefault>
       <w:rPr>
@@ -2302,7 +2542,7 @@
       </w:pPr>
     </w:pPrDefault>
   </w:docDefaults>
-  <w:latentStyles w:defLockedState="0" w:defUIPriority="99" w:defSemiHidden="0" w:defUnhideWhenUsed="0" w:defQFormat="0" w:count="371">
+  <w:latentStyles w:defLockedState="0" w:defUIPriority="99" w:defSemiHidden="0" w:defUnhideWhenUsed="0" w:defQFormat="0" w:count="376">
     <w:lsdException w:name="Normal" w:uiPriority="0" w:qFormat="1"/>
     <w:lsdException w:name="heading 1" w:uiPriority="0" w:qFormat="1"/>
     <w:lsdException w:name="heading 2" w:semiHidden="1" w:uiPriority="0" w:unhideWhenUsed="1" w:qFormat="1"/>
@@ -2408,7 +2648,6 @@
     <w:lsdException w:name="HTML Sample" w:semiHidden="1" w:unhideWhenUsed="1"/>
     <w:lsdException w:name="HTML Typewriter" w:semiHidden="1" w:unhideWhenUsed="1"/>
     <w:lsdException w:name="HTML Variable" w:semiHidden="1" w:unhideWhenUsed="1"/>
-    <w:lsdException w:name="Normal Table" w:semiHidden="1" w:unhideWhenUsed="1"/>
     <w:lsdException w:name="annotation subject" w:semiHidden="1" w:unhideWhenUsed="1"/>
     <w:lsdException w:name="No List" w:semiHidden="1" w:unhideWhenUsed="1"/>
     <w:lsdException w:name="Outline List 1" w:semiHidden="1" w:unhideWhenUsed="1"/>
@@ -2451,11 +2690,8 @@
     <w:lsdException w:name="Table Contemporary" w:semiHidden="1" w:unhideWhenUsed="1"/>
     <w:lsdException w:name="Table Elegant" w:semiHidden="1" w:unhideWhenUsed="1"/>
     <w:lsdException w:name="Table Professional" w:semiHidden="1" w:unhideWhenUsed="1"/>
-    <w:lsdException w:name="Table Subtle 1" w:semiHidden="1" w:unhideWhenUsed="1"/>
     <w:lsdException w:name="Table Subtle 2" w:semiHidden="1" w:unhideWhenUsed="1"/>
     <w:lsdException w:name="Table Web 1" w:semiHidden="1" w:unhideWhenUsed="1"/>
-    <w:lsdException w:name="Table Web 2" w:semiHidden="1" w:unhideWhenUsed="1"/>
-    <w:lsdException w:name="Table Web 3" w:semiHidden="1" w:unhideWhenUsed="1"/>
     <w:lsdException w:name="Balloon Text" w:semiHidden="1" w:unhideWhenUsed="1"/>
     <w:lsdException w:name="Table Grid" w:uiPriority="39"/>
     <w:lsdException w:name="Table Theme" w:semiHidden="1" w:unhideWhenUsed="1"/>
@@ -2674,6 +2910,11 @@
     <w:lsdException w:name="List Table 5 Dark Accent 6" w:uiPriority="50"/>
     <w:lsdException w:name="List Table 6 Colorful Accent 6" w:uiPriority="51"/>
     <w:lsdException w:name="List Table 7 Colorful Accent 6" w:uiPriority="52"/>
+    <w:lsdException w:name="Mention" w:semiHidden="1" w:unhideWhenUsed="1"/>
+    <w:lsdException w:name="Smart Hyperlink" w:semiHidden="1" w:unhideWhenUsed="1"/>
+    <w:lsdException w:name="Hashtag" w:semiHidden="1" w:unhideWhenUsed="1"/>
+    <w:lsdException w:name="Unresolved Mention" w:semiHidden="1" w:unhideWhenUsed="1"/>
+    <w:lsdException w:name="Smart Link" w:semiHidden="1" w:unhideWhenUsed="1"/>
   </w:latentStyles>
   <w:style w:type="paragraph" w:default="1" w:styleId="Normal">
     <w:name w:val="Normal"/>
@@ -3129,6 +3370,17 @@
       <w:lang w:eastAsia="fr-CH"/>
     </w:rPr>
   </w:style>
+  <w:style w:type="paragraph" w:styleId="Paragraphedeliste">
+    <w:name w:val="List Paragraph"/>
+    <w:basedOn w:val="Normal"/>
+    <w:uiPriority w:val="34"/>
+    <w:qFormat/>
+    <w:rsid w:val="003B1586"/>
+    <w:pPr>
+      <w:ind w:left="720"/>
+      <w:contextualSpacing/>
+    </w:pPr>
+  </w:style>
 </w:styles>
 </file>
 

</xml_diff>